<commit_message>
Updated product backlog to reflect current progress.
</commit_message>
<xml_diff>
--- a/BacklogSEM.docx
+++ b/BacklogSEM.docx
@@ -1,6 +1,6 @@
 
 <file path=word/document.xml><?xml version="1.0" encoding="utf-8"?>
-<w:document xmlns:wpc="http://schemas.microsoft.com/office/word/2010/wordprocessingCanvas" xmlns:cx="http://schemas.microsoft.com/office/drawing/2014/chartex" xmlns:cx1="http://schemas.microsoft.com/office/drawing/2015/9/8/chartex" xmlns:cx2="http://schemas.microsoft.com/office/drawing/2015/10/21/chartex" xmlns:cx3="http://schemas.microsoft.com/office/drawing/2016/5/9/chartex" xmlns:cx4="http://schemas.microsoft.com/office/drawing/2016/5/10/chartex" xmlns:cx5="http://schemas.microsoft.com/office/drawing/2016/5/11/chartex" xmlns:cx6="http://schemas.microsoft.com/office/drawing/2016/5/12/chartex" xmlns:cx7="http://schemas.microsoft.com/office/drawing/2016/5/13/chartex" xmlns:cx8="http://schemas.microsoft.com/office/drawing/2016/5/14/chartex" xmlns:mc="http://schemas.openxmlformats.org/markup-compatibility/2006" xmlns:aink="http://schemas.microsoft.com/office/drawing/2016/ink" xmlns:am3d="http://schemas.microsoft.com/office/drawing/2017/model3d" xmlns:o="urn:schemas-microsoft-com:office:office" xmlns:r="http://schemas.openxmlformats.org/officeDocument/2006/relationships" xmlns:m="http://schemas.openxmlformats.org/officeDocument/2006/math" xmlns:v="urn:schemas-microsoft-com:vml" xmlns:wp14="http://schemas.microsoft.com/office/word/2010/wordprocessingDrawing" xmlns:wp="http://schemas.openxmlformats.org/drawingml/2006/wordprocessingDrawing" xmlns:w10="urn:schemas-microsoft-com:office:word" xmlns:w="http://schemas.openxmlformats.org/wordprocessingml/2006/main" xmlns:w14="http://schemas.microsoft.com/office/word/2010/wordml" xmlns:w15="http://schemas.microsoft.com/office/word/2012/wordml" xmlns:w16cid="http://schemas.microsoft.com/office/word/2016/wordml/cid" xmlns:w16se="http://schemas.microsoft.com/office/word/2015/wordml/symex" xmlns:wpg="http://schemas.microsoft.com/office/word/2010/wordprocessingGroup" xmlns:wpi="http://schemas.microsoft.com/office/word/2010/wordprocessingInk" xmlns:wne="http://schemas.microsoft.com/office/word/2006/wordml" xmlns:wps="http://schemas.microsoft.com/office/word/2010/wordprocessingShape" mc:Ignorable="w14 w15 w16se w16cid wp14">
+<w:document xmlns:wpc="http://schemas.microsoft.com/office/word/2010/wordprocessingCanvas" xmlns:mo="http://schemas.microsoft.com/office/mac/office/2008/main" xmlns:mc="http://schemas.openxmlformats.org/markup-compatibility/2006" xmlns:mv="urn:schemas-microsoft-com:mac:vml" xmlns:o="urn:schemas-microsoft-com:office:office" xmlns:r="http://schemas.openxmlformats.org/officeDocument/2006/relationships" xmlns:m="http://schemas.openxmlformats.org/officeDocument/2006/math" xmlns:v="urn:schemas-microsoft-com:vml" xmlns:wp14="http://schemas.microsoft.com/office/word/2010/wordprocessingDrawing" xmlns:wp="http://schemas.openxmlformats.org/drawingml/2006/wordprocessingDrawing" xmlns:w10="urn:schemas-microsoft-com:office:word" xmlns:w="http://schemas.openxmlformats.org/wordprocessingml/2006/main" xmlns:w14="http://schemas.microsoft.com/office/word/2010/wordml" xmlns:w15="http://schemas.microsoft.com/office/word/2012/wordml" xmlns:wpg="http://schemas.microsoft.com/office/word/2010/wordprocessingGroup" xmlns:wpi="http://schemas.microsoft.com/office/word/2010/wordprocessingInk" xmlns:wne="http://schemas.microsoft.com/office/word/2006/wordml" xmlns:wps="http://schemas.microsoft.com/office/word/2010/wordprocessingShape" mc:Ignorable="w14 w15 wp14">
   <w:body>
     <w:tbl>
       <w:tblPr>
@@ -415,77 +415,6 @@
                 <w:rFonts w:ascii="Courier New" w:hAnsi="Courier New" w:cs="Courier New"/>
               </w:rPr>
             </w:pPr>
-            <w:r>
-              <w:rPr>
-                <w:rFonts w:ascii="Courier New" w:hAnsi="Courier New" w:cs="Courier New"/>
-                <w:highlight w:val="yellow"/>
-              </w:rPr>
-              <w:t>Travis CI for project set-up and build is working using JAR, and Docker on Travis CI</w:t>
-            </w:r>
-          </w:p>
-          <w:p>
-            <w:pPr>
-              <w:rPr>
-                <w:rFonts w:ascii="Courier New" w:hAnsi="Courier New" w:cs="Courier New"/>
-              </w:rPr>
-            </w:pPr>
-          </w:p>
-          <w:p>
-            <w:pPr>
-              <w:rPr>
-                <w:rFonts w:ascii="Courier New" w:hAnsi="Courier New" w:cs="Courier New"/>
-              </w:rPr>
-            </w:pPr>
-            <w:r>
-              <w:rPr>
-                <w:rFonts w:ascii="Courier New" w:hAnsi="Courier New" w:cs="Courier New"/>
-                <w:highlight w:val="yellow"/>
-              </w:rPr>
-              <w:t xml:space="preserve">Correct Branches for </w:t>
-            </w:r>
-            <w:proofErr w:type="spellStart"/>
-            <w:r>
-              <w:rPr>
-                <w:rFonts w:ascii="Courier New" w:hAnsi="Courier New" w:cs="Courier New"/>
-                <w:highlight w:val="yellow"/>
-              </w:rPr>
-              <w:t>GitFlow</w:t>
-            </w:r>
-            <w:proofErr w:type="spellEnd"/>
-            <w:r>
-              <w:rPr>
-                <w:rFonts w:ascii="Courier New" w:hAnsi="Courier New" w:cs="Courier New"/>
-                <w:highlight w:val="yellow"/>
-              </w:rPr>
-              <w:t xml:space="preserve"> workflow created</w:t>
-            </w:r>
-            <w:r>
-              <w:rPr>
-                <w:rFonts w:ascii="Courier New" w:hAnsi="Courier New" w:cs="Courier New"/>
-              </w:rPr>
-              <w:t xml:space="preserve"> </w:t>
-            </w:r>
-          </w:p>
-          <w:p>
-            <w:pPr>
-              <w:rPr>
-                <w:rFonts w:ascii="Courier New" w:hAnsi="Courier New" w:cs="Courier New"/>
-              </w:rPr>
-            </w:pPr>
-          </w:p>
-          <w:p>
-            <w:pPr>
-              <w:rPr>
-                <w:rFonts w:ascii="Courier New" w:hAnsi="Courier New" w:cs="Courier New"/>
-              </w:rPr>
-            </w:pPr>
-            <w:r>
-              <w:rPr>
-                <w:rFonts w:ascii="Courier New" w:hAnsi="Courier New" w:cs="Courier New"/>
-                <w:highlight w:val="yellow"/>
-              </w:rPr>
-              <w:t>First release created on GitHub</w:t>
-            </w:r>
           </w:p>
         </w:tc>
         <w:tc>
@@ -498,43 +427,6 @@
                 <w:rFonts w:ascii="Courier New" w:hAnsi="Courier New" w:cs="Courier New"/>
               </w:rPr>
             </w:pPr>
-            <w:r>
-              <w:rPr>
-                <w:rFonts w:ascii="Courier New" w:hAnsi="Courier New" w:cs="Courier New"/>
-                <w:highlight w:val="yellow"/>
-              </w:rPr>
-              <w:t>Project Builds to self-contained JAR with Maven</w:t>
-            </w:r>
-          </w:p>
-          <w:p>
-            <w:pPr>
-              <w:rPr>
-                <w:rFonts w:ascii="Courier New" w:hAnsi="Courier New" w:cs="Courier New"/>
-              </w:rPr>
-            </w:pPr>
-          </w:p>
-          <w:p>
-            <w:pPr>
-              <w:rPr>
-                <w:rFonts w:ascii="Courier New" w:hAnsi="Courier New" w:cs="Courier New"/>
-              </w:rPr>
-            </w:pPr>
-            <w:proofErr w:type="spellStart"/>
-            <w:r>
-              <w:rPr>
-                <w:rFonts w:ascii="Courier New" w:hAnsi="Courier New" w:cs="Courier New"/>
-                <w:highlight w:val="yellow"/>
-              </w:rPr>
-              <w:t>Dockerfile</w:t>
-            </w:r>
-            <w:proofErr w:type="spellEnd"/>
-            <w:r>
-              <w:rPr>
-                <w:rFonts w:ascii="Courier New" w:hAnsi="Courier New" w:cs="Courier New"/>
-                <w:highlight w:val="yellow"/>
-              </w:rPr>
-              <w:t xml:space="preserve"> for project set-up and works</w:t>
-            </w:r>
           </w:p>
         </w:tc>
         <w:tc>
@@ -603,13 +495,192 @@
               <w:t xml:space="preserve"> </w:t>
             </w:r>
           </w:p>
+          <w:p>
+            <w:pPr>
+              <w:rPr>
+                <w:rFonts w:ascii="Courier New" w:hAnsi="Courier New" w:cs="Courier New"/>
+              </w:rPr>
+            </w:pPr>
+          </w:p>
+          <w:p>
+            <w:pPr>
+              <w:rPr>
+                <w:rFonts w:ascii="Courier New" w:hAnsi="Courier New" w:cs="Courier New"/>
+              </w:rPr>
+            </w:pPr>
+            <w:r>
+              <w:rPr>
+                <w:rFonts w:ascii="Courier New" w:hAnsi="Courier New" w:cs="Courier New"/>
+                <w:highlight w:val="yellow"/>
+              </w:rPr>
+              <w:t>Project Builds to self-contained JAR with Maven</w:t>
+            </w:r>
+          </w:p>
+          <w:p>
+            <w:pPr>
+              <w:rPr>
+                <w:rFonts w:ascii="Courier New" w:hAnsi="Courier New" w:cs="Courier New"/>
+              </w:rPr>
+            </w:pPr>
+          </w:p>
+          <w:p>
+            <w:pPr>
+              <w:rPr>
+                <w:rFonts w:ascii="Courier New" w:hAnsi="Courier New" w:cs="Courier New"/>
+              </w:rPr>
+            </w:pPr>
+          </w:p>
+          <w:p>
+            <w:pPr>
+              <w:rPr>
+                <w:rFonts w:ascii="Courier New" w:hAnsi="Courier New" w:cs="Courier New"/>
+              </w:rPr>
+            </w:pPr>
+            <w:proofErr w:type="spellStart"/>
+            <w:r>
+              <w:rPr>
+                <w:rFonts w:ascii="Courier New" w:hAnsi="Courier New" w:cs="Courier New"/>
+                <w:highlight w:val="yellow"/>
+              </w:rPr>
+              <w:t>Dockerfile</w:t>
+            </w:r>
+            <w:proofErr w:type="spellEnd"/>
+            <w:r>
+              <w:rPr>
+                <w:rFonts w:ascii="Courier New" w:hAnsi="Courier New" w:cs="Courier New"/>
+                <w:highlight w:val="yellow"/>
+              </w:rPr>
+              <w:t xml:space="preserve"> for project set-up and works</w:t>
+            </w:r>
+          </w:p>
+          <w:p>
+            <w:pPr>
+              <w:rPr>
+                <w:rFonts w:ascii="Courier New" w:hAnsi="Courier New" w:cs="Courier New"/>
+              </w:rPr>
+            </w:pPr>
+          </w:p>
+          <w:p>
+            <w:pPr>
+              <w:rPr>
+                <w:rFonts w:ascii="Courier New" w:hAnsi="Courier New" w:cs="Courier New"/>
+              </w:rPr>
+            </w:pPr>
+            <w:r>
+              <w:rPr>
+                <w:rFonts w:ascii="Courier New" w:hAnsi="Courier New" w:cs="Courier New"/>
+                <w:highlight w:val="yellow"/>
+              </w:rPr>
+              <w:t xml:space="preserve">Travis CI for project set-up and build is working using JAR, and </w:t>
+            </w:r>
+            <w:proofErr w:type="spellStart"/>
+            <w:r>
+              <w:rPr>
+                <w:rFonts w:ascii="Courier New" w:hAnsi="Courier New" w:cs="Courier New"/>
+                <w:highlight w:val="yellow"/>
+              </w:rPr>
+              <w:t>Docker</w:t>
+            </w:r>
+            <w:proofErr w:type="spellEnd"/>
+            <w:r>
+              <w:rPr>
+                <w:rFonts w:ascii="Courier New" w:hAnsi="Courier New" w:cs="Courier New"/>
+                <w:highlight w:val="yellow"/>
+              </w:rPr>
+              <w:t xml:space="preserve"> on Travis CI</w:t>
+            </w:r>
+          </w:p>
+          <w:p>
+            <w:pPr>
+              <w:rPr>
+                <w:rFonts w:ascii="Courier New" w:hAnsi="Courier New" w:cs="Courier New"/>
+              </w:rPr>
+            </w:pPr>
+          </w:p>
+          <w:p>
+            <w:pPr>
+              <w:rPr>
+                <w:rFonts w:ascii="Courier New" w:hAnsi="Courier New" w:cs="Courier New"/>
+              </w:rPr>
+            </w:pPr>
+          </w:p>
+          <w:p>
+            <w:pPr>
+              <w:rPr>
+                <w:rFonts w:ascii="Courier New" w:hAnsi="Courier New" w:cs="Courier New"/>
+              </w:rPr>
+            </w:pPr>
+            <w:r>
+              <w:rPr>
+                <w:rFonts w:ascii="Courier New" w:hAnsi="Courier New" w:cs="Courier New"/>
+                <w:highlight w:val="yellow"/>
+              </w:rPr>
+              <w:t xml:space="preserve">Correct Branches for </w:t>
+            </w:r>
+            <w:proofErr w:type="spellStart"/>
+            <w:r>
+              <w:rPr>
+                <w:rFonts w:ascii="Courier New" w:hAnsi="Courier New" w:cs="Courier New"/>
+                <w:highlight w:val="yellow"/>
+              </w:rPr>
+              <w:t>GitFlow</w:t>
+            </w:r>
+            <w:proofErr w:type="spellEnd"/>
+            <w:r>
+              <w:rPr>
+                <w:rFonts w:ascii="Courier New" w:hAnsi="Courier New" w:cs="Courier New"/>
+                <w:highlight w:val="yellow"/>
+              </w:rPr>
+              <w:t xml:space="preserve"> workflow created</w:t>
+            </w:r>
+            <w:r>
+              <w:rPr>
+                <w:rFonts w:ascii="Courier New" w:hAnsi="Courier New" w:cs="Courier New"/>
+              </w:rPr>
+              <w:t xml:space="preserve"> </w:t>
+            </w:r>
+          </w:p>
+          <w:p>
+            <w:pPr>
+              <w:rPr>
+                <w:rFonts w:ascii="Courier New" w:hAnsi="Courier New" w:cs="Courier New"/>
+              </w:rPr>
+            </w:pPr>
+          </w:p>
+          <w:p>
+            <w:pPr>
+              <w:rPr>
+                <w:rFonts w:ascii="Courier New" w:hAnsi="Courier New" w:cs="Courier New"/>
+              </w:rPr>
+            </w:pPr>
+          </w:p>
+          <w:p>
+            <w:pPr>
+              <w:rPr>
+                <w:rFonts w:ascii="Courier New" w:hAnsi="Courier New" w:cs="Courier New"/>
+              </w:rPr>
+            </w:pPr>
+            <w:r>
+              <w:rPr>
+                <w:rFonts w:ascii="Courier New" w:hAnsi="Courier New" w:cs="Courier New"/>
+                <w:highlight w:val="yellow"/>
+              </w:rPr>
+              <w:t>First release created on GitHub</w:t>
+            </w:r>
+            <w:bookmarkStart w:id="0" w:name="_GoBack"/>
+            <w:bookmarkEnd w:id="0"/>
+          </w:p>
+          <w:p>
+            <w:pPr>
+              <w:rPr>
+                <w:rFonts w:ascii="Courier New" w:hAnsi="Courier New" w:cs="Courier New"/>
+              </w:rPr>
+            </w:pPr>
+          </w:p>
         </w:tc>
       </w:tr>
     </w:tbl>
-    <w:p>
-      <w:bookmarkStart w:id="0" w:name="_GoBack"/>
-      <w:bookmarkEnd w:id="0"/>
-    </w:p>
+    <w:p/>
     <w:p>
       <w:r>
         <w:br w:type="page"/>
@@ -1967,8 +2038,8 @@
 </file>
 
 <file path=word/numbering.xml><?xml version="1.0" encoding="utf-8"?>
-<w:numbering xmlns:wpc="http://schemas.microsoft.com/office/word/2010/wordprocessingCanvas" xmlns:cx="http://schemas.microsoft.com/office/drawing/2014/chartex" xmlns:cx1="http://schemas.microsoft.com/office/drawing/2015/9/8/chartex" xmlns:cx2="http://schemas.microsoft.com/office/drawing/2015/10/21/chartex" xmlns:cx3="http://schemas.microsoft.com/office/drawing/2016/5/9/chartex" xmlns:cx4="http://schemas.microsoft.com/office/drawing/2016/5/10/chartex" xmlns:cx5="http://schemas.microsoft.com/office/drawing/2016/5/11/chartex" xmlns:cx6="http://schemas.microsoft.com/office/drawing/2016/5/12/chartex" xmlns:cx7="http://schemas.microsoft.com/office/drawing/2016/5/13/chartex" xmlns:cx8="http://schemas.microsoft.com/office/drawing/2016/5/14/chartex" xmlns:mc="http://schemas.openxmlformats.org/markup-compatibility/2006" xmlns:aink="http://schemas.microsoft.com/office/drawing/2016/ink" xmlns:am3d="http://schemas.microsoft.com/office/drawing/2017/model3d" xmlns:o="urn:schemas-microsoft-com:office:office" xmlns:r="http://schemas.openxmlformats.org/officeDocument/2006/relationships" xmlns:m="http://schemas.openxmlformats.org/officeDocument/2006/math" xmlns:v="urn:schemas-microsoft-com:vml" xmlns:wp14="http://schemas.microsoft.com/office/word/2010/wordprocessingDrawing" xmlns:wp="http://schemas.openxmlformats.org/drawingml/2006/wordprocessingDrawing" xmlns:w10="urn:schemas-microsoft-com:office:word" xmlns:w="http://schemas.openxmlformats.org/wordprocessingml/2006/main" xmlns:w14="http://schemas.microsoft.com/office/word/2010/wordml" xmlns:w15="http://schemas.microsoft.com/office/word/2012/wordml" xmlns:w16cid="http://schemas.microsoft.com/office/word/2016/wordml/cid" xmlns:w16se="http://schemas.microsoft.com/office/word/2015/wordml/symex" xmlns:wpg="http://schemas.microsoft.com/office/word/2010/wordprocessingGroup" xmlns:wpi="http://schemas.microsoft.com/office/word/2010/wordprocessingInk" xmlns:wne="http://schemas.microsoft.com/office/word/2006/wordml" xmlns:wps="http://schemas.microsoft.com/office/word/2010/wordprocessingShape" mc:Ignorable="w14 w15 w16se w16cid wp14">
-  <w:abstractNum w:abstractNumId="0" w15:restartNumberingAfterBreak="0">
+<w:numbering xmlns:wpc="http://schemas.microsoft.com/office/word/2010/wordprocessingCanvas" xmlns:mo="http://schemas.microsoft.com/office/mac/office/2008/main" xmlns:mc="http://schemas.openxmlformats.org/markup-compatibility/2006" xmlns:mv="urn:schemas-microsoft-com:mac:vml" xmlns:o="urn:schemas-microsoft-com:office:office" xmlns:r="http://schemas.openxmlformats.org/officeDocument/2006/relationships" xmlns:m="http://schemas.openxmlformats.org/officeDocument/2006/math" xmlns:v="urn:schemas-microsoft-com:vml" xmlns:wp14="http://schemas.microsoft.com/office/word/2010/wordprocessingDrawing" xmlns:wp="http://schemas.openxmlformats.org/drawingml/2006/wordprocessingDrawing" xmlns:w10="urn:schemas-microsoft-com:office:word" xmlns:w="http://schemas.openxmlformats.org/wordprocessingml/2006/main" xmlns:w14="http://schemas.microsoft.com/office/word/2010/wordml" xmlns:w15="http://schemas.microsoft.com/office/word/2012/wordml" xmlns:wpg="http://schemas.microsoft.com/office/word/2010/wordprocessingGroup" xmlns:wpi="http://schemas.microsoft.com/office/word/2010/wordprocessingInk" xmlns:wne="http://schemas.microsoft.com/office/word/2006/wordml" xmlns:wps="http://schemas.microsoft.com/office/word/2010/wordprocessingShape" mc:Ignorable="w14 w15 wp14">
+  <w:abstractNum w:abstractNumId="0">
     <w:nsid w:val="1EF42FA9"/>
     <w:multiLevelType w:val="multilevel"/>
     <w:tmpl w:val="4C688E16"/>
@@ -2117,7 +2188,7 @@
       </w:rPr>
     </w:lvl>
   </w:abstractNum>
-  <w:abstractNum w:abstractNumId="1" w15:restartNumberingAfterBreak="0">
+  <w:abstractNum w:abstractNumId="1">
     <w:nsid w:val="24807184"/>
     <w:multiLevelType w:val="multilevel"/>
     <w:tmpl w:val="3EAA72F4"/>
@@ -2266,7 +2337,7 @@
       </w:rPr>
     </w:lvl>
   </w:abstractNum>
-  <w:abstractNum w:abstractNumId="2" w15:restartNumberingAfterBreak="0">
+  <w:abstractNum w:abstractNumId="2">
     <w:nsid w:val="3D9B13FC"/>
     <w:multiLevelType w:val="multilevel"/>
     <w:tmpl w:val="B9FEBAAA"/>
@@ -2415,7 +2486,7 @@
       </w:rPr>
     </w:lvl>
   </w:abstractNum>
-  <w:abstractNum w:abstractNumId="3" w15:restartNumberingAfterBreak="0">
+  <w:abstractNum w:abstractNumId="3">
     <w:nsid w:val="4669627A"/>
     <w:multiLevelType w:val="multilevel"/>
     <w:tmpl w:val="770C6DD6"/>
@@ -2564,7 +2635,7 @@
       </w:rPr>
     </w:lvl>
   </w:abstractNum>
-  <w:abstractNum w:abstractNumId="4" w15:restartNumberingAfterBreak="0">
+  <w:abstractNum w:abstractNumId="4">
     <w:nsid w:val="55A679C8"/>
     <w:multiLevelType w:val="multilevel"/>
     <w:tmpl w:val="9BF814B6"/>
@@ -2713,7 +2784,7 @@
       </w:rPr>
     </w:lvl>
   </w:abstractNum>
-  <w:abstractNum w:abstractNumId="5" w15:restartNumberingAfterBreak="0">
+  <w:abstractNum w:abstractNumId="5">
     <w:nsid w:val="66E81C47"/>
     <w:multiLevelType w:val="multilevel"/>
     <w:tmpl w:val="F3E64E86"/>
@@ -2862,7 +2933,7 @@
       </w:rPr>
     </w:lvl>
   </w:abstractNum>
-  <w:abstractNum w:abstractNumId="6" w15:restartNumberingAfterBreak="0">
+  <w:abstractNum w:abstractNumId="6">
     <w:nsid w:val="74E13CFE"/>
     <w:multiLevelType w:val="hybridMultilevel"/>
     <w:tmpl w:val="5F444914"/>
@@ -2975,7 +3046,7 @@
       </w:rPr>
     </w:lvl>
   </w:abstractNum>
-  <w:abstractNum w:abstractNumId="7" w15:restartNumberingAfterBreak="0">
+  <w:abstractNum w:abstractNumId="7">
     <w:nsid w:val="785E0A0A"/>
     <w:multiLevelType w:val="multilevel"/>
     <w:tmpl w:val="94F2A368"/>
@@ -3152,7 +3223,7 @@
 </file>
 
 <file path=word/styles.xml><?xml version="1.0" encoding="utf-8"?>
-<w:styles xmlns:mc="http://schemas.openxmlformats.org/markup-compatibility/2006" xmlns:r="http://schemas.openxmlformats.org/officeDocument/2006/relationships" xmlns:w="http://schemas.openxmlformats.org/wordprocessingml/2006/main" xmlns:w14="http://schemas.microsoft.com/office/word/2010/wordml" xmlns:w15="http://schemas.microsoft.com/office/word/2012/wordml" xmlns:w16cid="http://schemas.microsoft.com/office/word/2016/wordml/cid" xmlns:w16se="http://schemas.microsoft.com/office/word/2015/wordml/symex" mc:Ignorable="w14 w15 w16se w16cid">
+<w:styles xmlns:mc="http://schemas.openxmlformats.org/markup-compatibility/2006" xmlns:r="http://schemas.openxmlformats.org/officeDocument/2006/relationships" xmlns:w="http://schemas.openxmlformats.org/wordprocessingml/2006/main" xmlns:w14="http://schemas.microsoft.com/office/word/2010/wordml" xmlns:w15="http://schemas.microsoft.com/office/word/2012/wordml" mc:Ignorable="w14 w15">
   <w:docDefaults>
     <w:rPrDefault>
       <w:rPr>
@@ -3168,7 +3239,7 @@
       </w:pPr>
     </w:pPrDefault>
   </w:docDefaults>
-  <w:latentStyles w:defLockedState="0" w:defUIPriority="99" w:defSemiHidden="0" w:defUnhideWhenUsed="0" w:defQFormat="0" w:count="375">
+  <w:latentStyles w:defLockedState="0" w:defUIPriority="99" w:defSemiHidden="0" w:defUnhideWhenUsed="0" w:defQFormat="0" w:count="380">
     <w:lsdException w:name="Normal" w:uiPriority="0" w:qFormat="1"/>
     <w:lsdException w:name="heading 1" w:uiPriority="9" w:qFormat="1"/>
     <w:lsdException w:name="heading 2" w:semiHidden="1" w:uiPriority="9" w:unhideWhenUsed="1" w:qFormat="1"/>
@@ -3540,10 +3611,6 @@
     <w:lsdException w:name="List Table 5 Dark Accent 6" w:uiPriority="50"/>
     <w:lsdException w:name="List Table 6 Colorful Accent 6" w:uiPriority="51"/>
     <w:lsdException w:name="List Table 7 Colorful Accent 6" w:uiPriority="52"/>
-    <w:lsdException w:name="Mention" w:semiHidden="1" w:unhideWhenUsed="1"/>
-    <w:lsdException w:name="Smart Hyperlink" w:semiHidden="1" w:unhideWhenUsed="1"/>
-    <w:lsdException w:name="Hashtag" w:semiHidden="1" w:unhideWhenUsed="1"/>
-    <w:lsdException w:name="Unresolved Mention" w:semiHidden="1" w:unhideWhenUsed="1"/>
   </w:latentStyles>
   <w:style w:type="paragraph" w:default="1" w:styleId="Normal">
     <w:name w:val="Normal"/>
@@ -3552,6 +3619,7 @@
   <w:style w:type="character" w:default="1" w:styleId="DefaultParagraphFont">
     <w:name w:val="Default Paragraph Font"/>
     <w:uiPriority w:val="1"/>
+    <w:semiHidden/>
     <w:unhideWhenUsed/>
   </w:style>
   <w:style w:type="table" w:default="1" w:styleId="TableNormal">
@@ -3584,6 +3652,7 @@
       <w:spacing w:after="0" w:line="240" w:lineRule="auto"/>
     </w:pPr>
     <w:tblPr>
+      <w:tblInd w:w="0" w:type="dxa"/>
       <w:tblBorders>
         <w:top w:val="single" w:sz="4" w:space="0" w:color="auto"/>
         <w:left w:val="single" w:sz="4" w:space="0" w:color="auto"/>
@@ -3592,6 +3661,12 @@
         <w:insideH w:val="single" w:sz="4" w:space="0" w:color="auto"/>
         <w:insideV w:val="single" w:sz="4" w:space="0" w:color="auto"/>
       </w:tblBorders>
+      <w:tblCellMar>
+        <w:top w:w="0" w:type="dxa"/>
+        <w:left w:w="108" w:type="dxa"/>
+        <w:bottom w:w="0" w:type="dxa"/>
+        <w:right w:w="108" w:type="dxa"/>
+      </w:tblCellMar>
     </w:tblPr>
   </w:style>
   <w:style w:type="paragraph" w:styleId="ListParagraph">

</xml_diff>

<commit_message>
updated backlog to reflect new changes
</commit_message>
<xml_diff>
--- a/BacklogSEM.docx
+++ b/BacklogSEM.docx
@@ -1,6 +1,6 @@
 
 <file path=word/document.xml><?xml version="1.0" encoding="utf-8"?>
-<w:document xmlns:wpc="http://schemas.microsoft.com/office/word/2010/wordprocessingCanvas" xmlns:mo="http://schemas.microsoft.com/office/mac/office/2008/main" xmlns:mc="http://schemas.openxmlformats.org/markup-compatibility/2006" xmlns:mv="urn:schemas-microsoft-com:mac:vml" xmlns:o="urn:schemas-microsoft-com:office:office" xmlns:r="http://schemas.openxmlformats.org/officeDocument/2006/relationships" xmlns:m="http://schemas.openxmlformats.org/officeDocument/2006/math" xmlns:v="urn:schemas-microsoft-com:vml" xmlns:wp14="http://schemas.microsoft.com/office/word/2010/wordprocessingDrawing" xmlns:wp="http://schemas.openxmlformats.org/drawingml/2006/wordprocessingDrawing" xmlns:w10="urn:schemas-microsoft-com:office:word" xmlns:w="http://schemas.openxmlformats.org/wordprocessingml/2006/main" xmlns:w14="http://schemas.microsoft.com/office/word/2010/wordml" xmlns:w15="http://schemas.microsoft.com/office/word/2012/wordml" xmlns:wpg="http://schemas.microsoft.com/office/word/2010/wordprocessingGroup" xmlns:wpi="http://schemas.microsoft.com/office/word/2010/wordprocessingInk" xmlns:wne="http://schemas.microsoft.com/office/word/2006/wordml" xmlns:wps="http://schemas.microsoft.com/office/word/2010/wordprocessingShape" mc:Ignorable="w14 w15 wp14">
+<w:document xmlns:wpc="http://schemas.microsoft.com/office/word/2010/wordprocessingCanvas" xmlns:cx="http://schemas.microsoft.com/office/drawing/2014/chartex" xmlns:cx1="http://schemas.microsoft.com/office/drawing/2015/9/8/chartex" xmlns:mc="http://schemas.openxmlformats.org/markup-compatibility/2006" xmlns:o="urn:schemas-microsoft-com:office:office" xmlns:r="http://schemas.openxmlformats.org/officeDocument/2006/relationships" xmlns:m="http://schemas.openxmlformats.org/officeDocument/2006/math" xmlns:v="urn:schemas-microsoft-com:vml" xmlns:wp14="http://schemas.microsoft.com/office/word/2010/wordprocessingDrawing" xmlns:wp="http://schemas.openxmlformats.org/drawingml/2006/wordprocessingDrawing" xmlns:w10="urn:schemas-microsoft-com:office:word" xmlns:w="http://schemas.openxmlformats.org/wordprocessingml/2006/main" xmlns:w14="http://schemas.microsoft.com/office/word/2010/wordml" xmlns:w15="http://schemas.microsoft.com/office/word/2012/wordml" xmlns:w16se="http://schemas.microsoft.com/office/word/2015/wordml/symex" xmlns:wpg="http://schemas.microsoft.com/office/word/2010/wordprocessingGroup" xmlns:wpi="http://schemas.microsoft.com/office/word/2010/wordprocessingInk" xmlns:wne="http://schemas.microsoft.com/office/word/2006/wordml" xmlns:wps="http://schemas.microsoft.com/office/word/2010/wordprocessingShape" mc:Ignorable="w14 w15 w16se wp14">
   <w:body>
     <w:tbl>
       <w:tblPr>
@@ -138,20 +138,6 @@
                 <w:rFonts w:ascii="Courier New" w:hAnsi="Courier New" w:cs="Courier New"/>
               </w:rPr>
             </w:pPr>
-            <w:r>
-              <w:rPr>
-                <w:rFonts w:ascii="Courier New" w:hAnsi="Courier New" w:cs="Courier New"/>
-                <w:highlight w:val="green"/>
-              </w:rPr>
-              <w:t>Issues being used on GitHub</w:t>
-            </w:r>
-          </w:p>
-          <w:p>
-            <w:pPr>
-              <w:rPr>
-                <w:rFonts w:ascii="Courier New" w:hAnsi="Courier New" w:cs="Courier New"/>
-              </w:rPr>
-            </w:pPr>
           </w:p>
           <w:p>
             <w:pPr>
@@ -415,6 +401,8 @@
                 <w:rFonts w:ascii="Courier New" w:hAnsi="Courier New" w:cs="Courier New"/>
               </w:rPr>
             </w:pPr>
+            <w:bookmarkStart w:id="0" w:name="_GoBack"/>
+            <w:bookmarkEnd w:id="0"/>
           </w:p>
         </w:tc>
         <w:tc>
@@ -571,23 +559,7 @@
                 <w:rFonts w:ascii="Courier New" w:hAnsi="Courier New" w:cs="Courier New"/>
                 <w:highlight w:val="yellow"/>
               </w:rPr>
-              <w:t xml:space="preserve">Travis CI for project set-up and build is working using JAR, and </w:t>
-            </w:r>
-            <w:proofErr w:type="spellStart"/>
-            <w:r>
-              <w:rPr>
-                <w:rFonts w:ascii="Courier New" w:hAnsi="Courier New" w:cs="Courier New"/>
-                <w:highlight w:val="yellow"/>
-              </w:rPr>
-              <w:t>Docker</w:t>
-            </w:r>
-            <w:proofErr w:type="spellEnd"/>
-            <w:r>
-              <w:rPr>
-                <w:rFonts w:ascii="Courier New" w:hAnsi="Courier New" w:cs="Courier New"/>
-                <w:highlight w:val="yellow"/>
-              </w:rPr>
-              <w:t xml:space="preserve"> on Travis CI</w:t>
+              <w:t>Travis CI for project set-up and build is working using JAR, and Docker on Travis CI</w:t>
             </w:r>
           </w:p>
           <w:p>
@@ -667,8 +639,174 @@
               </w:rPr>
               <w:t>First release created on GitHub</w:t>
             </w:r>
-            <w:bookmarkStart w:id="0" w:name="_GoBack"/>
-            <w:bookmarkEnd w:id="0"/>
+          </w:p>
+          <w:p>
+            <w:pPr>
+              <w:rPr>
+                <w:rFonts w:ascii="Courier New" w:hAnsi="Courier New" w:cs="Courier New"/>
+              </w:rPr>
+            </w:pPr>
+          </w:p>
+          <w:p>
+            <w:pPr>
+              <w:rPr>
+                <w:rFonts w:ascii="Courier New" w:hAnsi="Courier New" w:cs="Courier New"/>
+              </w:rPr>
+            </w:pPr>
+            <w:r>
+              <w:rPr>
+                <w:rFonts w:ascii="Courier New" w:hAnsi="Courier New" w:cs="Courier New"/>
+                <w:highlight w:val="green"/>
+              </w:rPr>
+              <w:t>Issues being used on GitHub</w:t>
+            </w:r>
+          </w:p>
+          <w:p>
+            <w:pPr>
+              <w:rPr>
+                <w:rFonts w:ascii="Courier New" w:hAnsi="Courier New" w:cs="Courier New"/>
+              </w:rPr>
+            </w:pPr>
+          </w:p>
+          <w:p>
+            <w:pPr>
+              <w:rPr>
+                <w:rFonts w:ascii="Courier New" w:hAnsi="Courier New" w:cs="Courier New"/>
+              </w:rPr>
+            </w:pPr>
+          </w:p>
+          <w:p>
+            <w:pPr>
+              <w:rPr>
+                <w:rFonts w:ascii="Courier New" w:hAnsi="Courier New" w:cs="Courier New"/>
+              </w:rPr>
+            </w:pPr>
+          </w:p>
+          <w:p>
+            <w:pPr>
+              <w:rPr>
+                <w:rFonts w:ascii="Courier New" w:hAnsi="Courier New" w:cs="Courier New"/>
+              </w:rPr>
+            </w:pPr>
+          </w:p>
+          <w:p>
+            <w:pPr>
+              <w:rPr>
+                <w:rFonts w:ascii="Courier New" w:hAnsi="Courier New" w:cs="Courier New"/>
+              </w:rPr>
+            </w:pPr>
+          </w:p>
+          <w:p>
+            <w:pPr>
+              <w:rPr>
+                <w:rFonts w:ascii="Courier New" w:hAnsi="Courier New" w:cs="Courier New"/>
+              </w:rPr>
+            </w:pPr>
+          </w:p>
+          <w:p>
+            <w:pPr>
+              <w:rPr>
+                <w:rFonts w:ascii="Courier New" w:hAnsi="Courier New" w:cs="Courier New"/>
+              </w:rPr>
+            </w:pPr>
+          </w:p>
+          <w:p>
+            <w:pPr>
+              <w:rPr>
+                <w:rFonts w:ascii="Courier New" w:hAnsi="Courier New" w:cs="Courier New"/>
+              </w:rPr>
+            </w:pPr>
+          </w:p>
+          <w:p>
+            <w:pPr>
+              <w:rPr>
+                <w:rFonts w:ascii="Courier New" w:hAnsi="Courier New" w:cs="Courier New"/>
+              </w:rPr>
+            </w:pPr>
+          </w:p>
+          <w:p>
+            <w:pPr>
+              <w:rPr>
+                <w:rFonts w:ascii="Courier New" w:hAnsi="Courier New" w:cs="Courier New"/>
+              </w:rPr>
+            </w:pPr>
+          </w:p>
+          <w:p>
+            <w:pPr>
+              <w:rPr>
+                <w:rFonts w:ascii="Courier New" w:hAnsi="Courier New" w:cs="Courier New"/>
+              </w:rPr>
+            </w:pPr>
+          </w:p>
+          <w:p>
+            <w:pPr>
+              <w:rPr>
+                <w:rFonts w:ascii="Courier New" w:hAnsi="Courier New" w:cs="Courier New"/>
+              </w:rPr>
+            </w:pPr>
+          </w:p>
+          <w:p>
+            <w:pPr>
+              <w:rPr>
+                <w:rFonts w:ascii="Courier New" w:hAnsi="Courier New" w:cs="Courier New"/>
+              </w:rPr>
+            </w:pPr>
+          </w:p>
+          <w:p>
+            <w:pPr>
+              <w:rPr>
+                <w:rFonts w:ascii="Courier New" w:hAnsi="Courier New" w:cs="Courier New"/>
+              </w:rPr>
+            </w:pPr>
+          </w:p>
+          <w:p>
+            <w:pPr>
+              <w:rPr>
+                <w:rFonts w:ascii="Courier New" w:hAnsi="Courier New" w:cs="Courier New"/>
+              </w:rPr>
+            </w:pPr>
+          </w:p>
+          <w:p>
+            <w:pPr>
+              <w:rPr>
+                <w:rFonts w:ascii="Courier New" w:hAnsi="Courier New" w:cs="Courier New"/>
+              </w:rPr>
+            </w:pPr>
+          </w:p>
+          <w:p>
+            <w:pPr>
+              <w:rPr>
+                <w:rFonts w:ascii="Courier New" w:hAnsi="Courier New" w:cs="Courier New"/>
+              </w:rPr>
+            </w:pPr>
+          </w:p>
+          <w:p>
+            <w:pPr>
+              <w:rPr>
+                <w:rFonts w:ascii="Courier New" w:hAnsi="Courier New" w:cs="Courier New"/>
+              </w:rPr>
+            </w:pPr>
+          </w:p>
+          <w:p>
+            <w:pPr>
+              <w:rPr>
+                <w:rFonts w:ascii="Courier New" w:hAnsi="Courier New" w:cs="Courier New"/>
+              </w:rPr>
+            </w:pPr>
+          </w:p>
+          <w:p>
+            <w:pPr>
+              <w:rPr>
+                <w:rFonts w:ascii="Courier New" w:hAnsi="Courier New" w:cs="Courier New"/>
+              </w:rPr>
+            </w:pPr>
+          </w:p>
+          <w:p>
+            <w:pPr>
+              <w:rPr>
+                <w:rFonts w:ascii="Courier New" w:hAnsi="Courier New" w:cs="Courier New"/>
+              </w:rPr>
+            </w:pPr>
           </w:p>
           <w:p>
             <w:pPr>
@@ -1080,7 +1218,6 @@
           <w:rFonts w:ascii="Courier New" w:hAnsi="Courier New" w:cs="Courier New"/>
           <w:sz w:val="24"/>
         </w:rPr>
-        <w:lastRenderedPageBreak/>
         <w:t>The top N populated cities in a continent where N is provided by the user.</w:t>
       </w:r>
     </w:p>
@@ -1453,15 +1590,7 @@
           <w:rFonts w:ascii="Courier New" w:hAnsi="Courier New" w:cs="Courier New"/>
           <w:sz w:val="24"/>
         </w:rPr>
-        <w:t xml:space="preserve">Finally, the organisation has asked if it is possible to provide the number of people who speak the following the </w:t>
-      </w:r>
-      <w:r>
-        <w:rPr>
-          <w:rFonts w:ascii="Courier New" w:hAnsi="Courier New" w:cs="Courier New"/>
-          <w:sz w:val="24"/>
-        </w:rPr>
-        <w:lastRenderedPageBreak/>
-        <w:t>following languages from greatest number to smallest, including the percentage of the world population:</w:t>
+        <w:t>Finally, the organisation has asked if it is possible to provide the number of people who speak the following the following languages from greatest number to smallest, including the percentage of the world population:</w:t>
       </w:r>
     </w:p>
     <w:p>
@@ -1996,7 +2125,6 @@
           <w:rFonts w:ascii="Courier New" w:hAnsi="Courier New" w:cs="Courier New"/>
           <w:sz w:val="24"/>
         </w:rPr>
-        <w:lastRenderedPageBreak/>
         <w:t>The total population of the continent/region/country living in cities (including a %).</w:t>
       </w:r>
     </w:p>
@@ -2038,8 +2166,8 @@
 </file>
 
 <file path=word/numbering.xml><?xml version="1.0" encoding="utf-8"?>
-<w:numbering xmlns:wpc="http://schemas.microsoft.com/office/word/2010/wordprocessingCanvas" xmlns:mo="http://schemas.microsoft.com/office/mac/office/2008/main" xmlns:mc="http://schemas.openxmlformats.org/markup-compatibility/2006" xmlns:mv="urn:schemas-microsoft-com:mac:vml" xmlns:o="urn:schemas-microsoft-com:office:office" xmlns:r="http://schemas.openxmlformats.org/officeDocument/2006/relationships" xmlns:m="http://schemas.openxmlformats.org/officeDocument/2006/math" xmlns:v="urn:schemas-microsoft-com:vml" xmlns:wp14="http://schemas.microsoft.com/office/word/2010/wordprocessingDrawing" xmlns:wp="http://schemas.openxmlformats.org/drawingml/2006/wordprocessingDrawing" xmlns:w10="urn:schemas-microsoft-com:office:word" xmlns:w="http://schemas.openxmlformats.org/wordprocessingml/2006/main" xmlns:w14="http://schemas.microsoft.com/office/word/2010/wordml" xmlns:w15="http://schemas.microsoft.com/office/word/2012/wordml" xmlns:wpg="http://schemas.microsoft.com/office/word/2010/wordprocessingGroup" xmlns:wpi="http://schemas.microsoft.com/office/word/2010/wordprocessingInk" xmlns:wne="http://schemas.microsoft.com/office/word/2006/wordml" xmlns:wps="http://schemas.microsoft.com/office/word/2010/wordprocessingShape" mc:Ignorable="w14 w15 wp14">
-  <w:abstractNum w:abstractNumId="0">
+<w:numbering xmlns:wpc="http://schemas.microsoft.com/office/word/2010/wordprocessingCanvas" xmlns:cx="http://schemas.microsoft.com/office/drawing/2014/chartex" xmlns:cx1="http://schemas.microsoft.com/office/drawing/2015/9/8/chartex" xmlns:mc="http://schemas.openxmlformats.org/markup-compatibility/2006" xmlns:o="urn:schemas-microsoft-com:office:office" xmlns:r="http://schemas.openxmlformats.org/officeDocument/2006/relationships" xmlns:m="http://schemas.openxmlformats.org/officeDocument/2006/math" xmlns:v="urn:schemas-microsoft-com:vml" xmlns:wp14="http://schemas.microsoft.com/office/word/2010/wordprocessingDrawing" xmlns:wp="http://schemas.openxmlformats.org/drawingml/2006/wordprocessingDrawing" xmlns:w10="urn:schemas-microsoft-com:office:word" xmlns:w="http://schemas.openxmlformats.org/wordprocessingml/2006/main" xmlns:w14="http://schemas.microsoft.com/office/word/2010/wordml" xmlns:w15="http://schemas.microsoft.com/office/word/2012/wordml" xmlns:w16se="http://schemas.microsoft.com/office/word/2015/wordml/symex" xmlns:wpg="http://schemas.microsoft.com/office/word/2010/wordprocessingGroup" xmlns:wpi="http://schemas.microsoft.com/office/word/2010/wordprocessingInk" xmlns:wne="http://schemas.microsoft.com/office/word/2006/wordml" xmlns:wps="http://schemas.microsoft.com/office/word/2010/wordprocessingShape" mc:Ignorable="w14 w15 w16se wp14">
+  <w:abstractNum w:abstractNumId="0" w15:restartNumberingAfterBreak="0">
     <w:nsid w:val="1EF42FA9"/>
     <w:multiLevelType w:val="multilevel"/>
     <w:tmpl w:val="4C688E16"/>
@@ -2188,7 +2316,7 @@
       </w:rPr>
     </w:lvl>
   </w:abstractNum>
-  <w:abstractNum w:abstractNumId="1">
+  <w:abstractNum w:abstractNumId="1" w15:restartNumberingAfterBreak="0">
     <w:nsid w:val="24807184"/>
     <w:multiLevelType w:val="multilevel"/>
     <w:tmpl w:val="3EAA72F4"/>
@@ -2337,7 +2465,7 @@
       </w:rPr>
     </w:lvl>
   </w:abstractNum>
-  <w:abstractNum w:abstractNumId="2">
+  <w:abstractNum w:abstractNumId="2" w15:restartNumberingAfterBreak="0">
     <w:nsid w:val="3D9B13FC"/>
     <w:multiLevelType w:val="multilevel"/>
     <w:tmpl w:val="B9FEBAAA"/>
@@ -2486,7 +2614,7 @@
       </w:rPr>
     </w:lvl>
   </w:abstractNum>
-  <w:abstractNum w:abstractNumId="3">
+  <w:abstractNum w:abstractNumId="3" w15:restartNumberingAfterBreak="0">
     <w:nsid w:val="4669627A"/>
     <w:multiLevelType w:val="multilevel"/>
     <w:tmpl w:val="770C6DD6"/>
@@ -2635,7 +2763,7 @@
       </w:rPr>
     </w:lvl>
   </w:abstractNum>
-  <w:abstractNum w:abstractNumId="4">
+  <w:abstractNum w:abstractNumId="4" w15:restartNumberingAfterBreak="0">
     <w:nsid w:val="55A679C8"/>
     <w:multiLevelType w:val="multilevel"/>
     <w:tmpl w:val="9BF814B6"/>
@@ -2784,7 +2912,7 @@
       </w:rPr>
     </w:lvl>
   </w:abstractNum>
-  <w:abstractNum w:abstractNumId="5">
+  <w:abstractNum w:abstractNumId="5" w15:restartNumberingAfterBreak="0">
     <w:nsid w:val="66E81C47"/>
     <w:multiLevelType w:val="multilevel"/>
     <w:tmpl w:val="F3E64E86"/>
@@ -2933,7 +3061,7 @@
       </w:rPr>
     </w:lvl>
   </w:abstractNum>
-  <w:abstractNum w:abstractNumId="6">
+  <w:abstractNum w:abstractNumId="6" w15:restartNumberingAfterBreak="0">
     <w:nsid w:val="74E13CFE"/>
     <w:multiLevelType w:val="hybridMultilevel"/>
     <w:tmpl w:val="5F444914"/>
@@ -3046,7 +3174,7 @@
       </w:rPr>
     </w:lvl>
   </w:abstractNum>
-  <w:abstractNum w:abstractNumId="7">
+  <w:abstractNum w:abstractNumId="7" w15:restartNumberingAfterBreak="0">
     <w:nsid w:val="785E0A0A"/>
     <w:multiLevelType w:val="multilevel"/>
     <w:tmpl w:val="94F2A368"/>
@@ -3223,7 +3351,7 @@
 </file>
 
 <file path=word/styles.xml><?xml version="1.0" encoding="utf-8"?>
-<w:styles xmlns:mc="http://schemas.openxmlformats.org/markup-compatibility/2006" xmlns:r="http://schemas.openxmlformats.org/officeDocument/2006/relationships" xmlns:w="http://schemas.openxmlformats.org/wordprocessingml/2006/main" xmlns:w14="http://schemas.microsoft.com/office/word/2010/wordml" xmlns:w15="http://schemas.microsoft.com/office/word/2012/wordml" mc:Ignorable="w14 w15">
+<w:styles xmlns:mc="http://schemas.openxmlformats.org/markup-compatibility/2006" xmlns:r="http://schemas.openxmlformats.org/officeDocument/2006/relationships" xmlns:w="http://schemas.openxmlformats.org/wordprocessingml/2006/main" xmlns:w14="http://schemas.microsoft.com/office/word/2010/wordml" xmlns:w15="http://schemas.microsoft.com/office/word/2012/wordml" xmlns:w16se="http://schemas.microsoft.com/office/word/2015/wordml/symex" mc:Ignorable="w14 w15 w16se">
   <w:docDefaults>
     <w:rPrDefault>
       <w:rPr>
@@ -3239,7 +3367,7 @@
       </w:pPr>
     </w:pPrDefault>
   </w:docDefaults>
-  <w:latentStyles w:defLockedState="0" w:defUIPriority="99" w:defSemiHidden="0" w:defUnhideWhenUsed="0" w:defQFormat="0" w:count="380">
+  <w:latentStyles w:defLockedState="0" w:defUIPriority="99" w:defSemiHidden="0" w:defUnhideWhenUsed="0" w:defQFormat="0" w:count="371">
     <w:lsdException w:name="Normal" w:uiPriority="0" w:qFormat="1"/>
     <w:lsdException w:name="heading 1" w:uiPriority="9" w:qFormat="1"/>
     <w:lsdException w:name="heading 2" w:semiHidden="1" w:uiPriority="9" w:unhideWhenUsed="1" w:qFormat="1"/>
@@ -3652,7 +3780,6 @@
       <w:spacing w:after="0" w:line="240" w:lineRule="auto"/>
     </w:pPr>
     <w:tblPr>
-      <w:tblInd w:w="0" w:type="dxa"/>
       <w:tblBorders>
         <w:top w:val="single" w:sz="4" w:space="0" w:color="auto"/>
         <w:left w:val="single" w:sz="4" w:space="0" w:color="auto"/>
@@ -3661,12 +3788,6 @@
         <w:insideH w:val="single" w:sz="4" w:space="0" w:color="auto"/>
         <w:insideV w:val="single" w:sz="4" w:space="0" w:color="auto"/>
       </w:tblBorders>
-      <w:tblCellMar>
-        <w:top w:w="0" w:type="dxa"/>
-        <w:left w:w="108" w:type="dxa"/>
-        <w:bottom w:w="0" w:type="dxa"/>
-        <w:right w:w="108" w:type="dxa"/>
-      </w:tblCellMar>
     </w:tblPr>
   </w:style>
   <w:style w:type="paragraph" w:styleId="ListParagraph">

</xml_diff>